<commit_message>
Actualizar archivos PDF y DOCX, modificar metadatos y enlaces, y ajustar configuraciones en archivos de configuración
</commit_message>
<xml_diff>
--- a/_site/blog/posts/2017-05-23-el-mercantilismo/index.docx
+++ b/_site/blog/posts/2017-05-23-el-mercantilismo/index.docx
@@ -50,7 +50,7 @@
         <w:pStyle w:val="Heading1"/>
       </w:pPr>
       <w:r>
-        <w:t xml:space="preserve">El mercantilismo: desarrollo económico en Europa</w:t>
+        <w:t xml:space="preserve">El mercantilismo: Desarrollo económico en Europa</w:t>
       </w:r>
     </w:p>
     <w:p>
@@ -360,7 +360,7 @@
         <w:pStyle w:val="Heading1"/>
       </w:pPr>
       <w:r>
-        <w:t xml:space="preserve">El mercantilismo: desarrollo económico en Europa</w:t>
+        <w:t xml:space="preserve">El mercantilismo: Desarrollo económico en Europa</w:t>
       </w:r>
     </w:p>
     <w:p>
@@ -510,7 +510,30 @@
         <w:pStyle w:val="FirstParagraph"/>
       </w:pPr>
       <w:r>
-        <w:t xml:space="preserve">Según Landreth (2007) el mercantilismo es</w:t>
+        <w:t xml:space="preserve">Según</w:t>
+      </w:r>
+      <w:r>
+        <w:t xml:space="preserve"> </w:t>
+      </w:r>
+      <w:r>
+        <w:t xml:space="preserve">Landreth y Colander (</w:t>
+      </w:r>
+      <w:hyperlink w:anchor="ref-landrethHistoryEconomicThought2002">
+        <w:r>
+          <w:rPr>
+            <w:rStyle w:val="Hyperlink"/>
+          </w:rPr>
+          <w:t xml:space="preserve">2002</w:t>
+        </w:r>
+      </w:hyperlink>
+      <w:r>
+        <w:t xml:space="preserve">)</w:t>
+      </w:r>
+      <w:r>
+        <w:t xml:space="preserve"> </w:t>
+      </w:r>
+      <w:r>
+        <w:t xml:space="preserve">el mercantilismo es</w:t>
       </w:r>
     </w:p>
     <w:p>
@@ -526,7 +549,7 @@
         <w:pStyle w:val="BodyText"/>
       </w:pPr>
       <w:r>
-        <w:t xml:space="preserve">El mercantilismo se ha caracterizado como el tiempo en el que cada persona ere su propio economista (p. 36).</w:t>
+        <w:t xml:space="preserve">El mercantilismo se ha caracterizado como el tiempo en el que cada persona era su propio economista (p. 36).</w:t>
       </w:r>
     </w:p>
     <w:p>
@@ -560,7 +583,30 @@
         <w:pStyle w:val="FirstParagraph"/>
       </w:pPr>
       <w:r>
-        <w:t xml:space="preserve">Para Silva y Ruiz (2008) el pensamiento económico del mercantilismo se da a conocer en la siguiente cita.</w:t>
+        <w:t xml:space="preserve">Para</w:t>
+      </w:r>
+      <w:r>
+        <w:t xml:space="preserve"> </w:t>
+      </w:r>
+      <w:r>
+        <w:t xml:space="preserve">Márquez y Silva (</w:t>
+      </w:r>
+      <w:hyperlink w:anchor="ref-marquezPensamientoEconomicoCon2008">
+        <w:r>
+          <w:rPr>
+            <w:rStyle w:val="Hyperlink"/>
+          </w:rPr>
+          <w:t xml:space="preserve">2008</w:t>
+        </w:r>
+      </w:hyperlink>
+      <w:r>
+        <w:t xml:space="preserve">)</w:t>
+      </w:r>
+      <w:r>
+        <w:t xml:space="preserve"> </w:t>
+      </w:r>
+      <w:r>
+        <w:t xml:space="preserve">el pensamiento económico del mercantilismo se da a conocer en la siguiente cita.</w:t>
       </w:r>
     </w:p>
     <w:p>
@@ -612,7 +658,30 @@
         <w:pStyle w:val="BodyText"/>
       </w:pPr>
       <w:r>
-        <w:t xml:space="preserve">Para Stanley y Grand (2009) los antecedentes históricos generados antes del mercantilismo son.</w:t>
+        <w:t xml:space="preserve">Para</w:t>
+      </w:r>
+      <w:r>
+        <w:t xml:space="preserve"> </w:t>
+      </w:r>
+      <w:r>
+        <w:t xml:space="preserve">Brue y Grant (</w:t>
+      </w:r>
+      <w:hyperlink w:anchor="ref-brueHistoriaPensamientoEconomico2009">
+        <w:r>
+          <w:rPr>
+            <w:rStyle w:val="Hyperlink"/>
+          </w:rPr>
+          <w:t xml:space="preserve">2009</w:t>
+        </w:r>
+      </w:hyperlink>
+      <w:r>
+        <w:t xml:space="preserve">)</w:t>
+      </w:r>
+      <w:r>
+        <w:t xml:space="preserve"> </w:t>
+      </w:r>
+      <w:r>
+        <w:t xml:space="preserve">los antecedentes históricos generados antes del mercantilismo son.</w:t>
       </w:r>
     </w:p>
     <w:p>
@@ -701,7 +770,27 @@
         <w:t xml:space="preserve"> </w:t>
       </w:r>
       <w:r>
-        <w:t xml:space="preserve">“La utilidad de un hombre es el daño de otro… No es posible obtener cualquier utilidad si no es a costa de otro (Citado por Grant, 2009, p. 16)”</w:t>
+        <w:t xml:space="preserve">“La utilidad de un hombre es el daño de otro… No es posible obtener cualquier utilidad si no es a costa de otro (Citado por</w:t>
+      </w:r>
+      <w:r>
+        <w:t xml:space="preserve"> </w:t>
+      </w:r>
+      <w:r>
+        <w:t xml:space="preserve">Brue y Grant (</w:t>
+      </w:r>
+      <w:hyperlink w:anchor="ref-brueHistoriaPensamientoEconomico2009">
+        <w:r>
+          <w:rPr>
+            <w:rStyle w:val="Hyperlink"/>
+          </w:rPr>
+          <w:t xml:space="preserve">2009</w:t>
+        </w:r>
+      </w:hyperlink>
+      <w:r>
+        <w:t xml:space="preserve">)</w:t>
+      </w:r>
+      <w:r>
+        <w:t xml:space="preserve">, p. 16)”</w:t>
       </w:r>
       <w:r>
         <w:t xml:space="preserve">. Todos los países no exportaban simultáneamente más de lo que importaban. Por consiguiente, el propio país debía promover las exportaciones y acumular riquezas a costa de sus vecinos. Sólo una nación poderosa podía conquistar y conservar colonias, dominar las rutas del comercio, ganar guerras en contra de sus rivales y competir con éxito en el comercio internacional. Conforme a este concepto estático de la vida económica, había una cantidad fija de recursos económicos en el mundo; un país podía incrementar sus recursos sólo a costa de otro.</w:t>
@@ -846,7 +935,30 @@
         <w:pStyle w:val="FirstParagraph"/>
       </w:pPr>
       <w:r>
-        <w:t xml:space="preserve">Para Grant (2009) los mercantilistas hicieron una contribución a la economía al hacer hincapié en la importancia del comercio internacional. En ese contexto, también desarrollaron la noción económica y contable de lo que hoy día se conoce como la balanza de pagos entre una nación y el resto del mundo. Pero fuera de esas contribuciones, los mercantilistas contribuyeron con muy poco a la teoría económica como se conoce hoy en día. La mayoría de ellos no logró captar que un país se volvía más rico no sólo al empobrecer a sus vecinos, sino también al descubrir una mayor cantidad de recursos naturales, producir más bienes de capital y utilizar la mano de obra en una forma más eficiente (p.16).</w:t>
+        <w:t xml:space="preserve">Para</w:t>
+      </w:r>
+      <w:r>
+        <w:t xml:space="preserve"> </w:t>
+      </w:r>
+      <w:r>
+        <w:t xml:space="preserve">Brue y Grant (</w:t>
+      </w:r>
+      <w:hyperlink w:anchor="ref-brueHistoriaPensamientoEconomico2009">
+        <w:r>
+          <w:rPr>
+            <w:rStyle w:val="Hyperlink"/>
+          </w:rPr>
+          <w:t xml:space="preserve">2009</w:t>
+        </w:r>
+      </w:hyperlink>
+      <w:r>
+        <w:t xml:space="preserve">)</w:t>
+      </w:r>
+      <w:r>
+        <w:t xml:space="preserve"> </w:t>
+      </w:r>
+      <w:r>
+        <w:t xml:space="preserve">los mercantilistas hicieron una contribución a la economía al hacer hincapié en la importancia del comercio internacional. En ese contexto, también desarrollaron la noción económica y contable de lo que hoy día se conoce como la balanza de pagos entre una nación y el resto del mundo. Pero fuera de esas contribuciones, los mercantilistas contribuyeron con muy poco a la teoría económica como se conoce hoy en día. La mayoría de ellos no logró captar que un país se volvía más rico no sólo al empobrecer a sus vecinos, sino también al descubrir una mayor cantidad de recursos naturales, producir más bienes de capital y utilizar la mano de obra en una forma más eficiente (p.16).</w:t>
       </w:r>
     </w:p>
     <w:p>
@@ -1036,7 +1148,24 @@
         <w:pStyle w:val="FirstParagraph"/>
       </w:pPr>
       <w:r>
-        <w:t xml:space="preserve">Para Stanley y Randy (2009)</w:t>
+        <w:t xml:space="preserve">Para</w:t>
+      </w:r>
+      <w:r>
+        <w:t xml:space="preserve"> </w:t>
+      </w:r>
+      <w:r>
+        <w:t xml:space="preserve">Brue y Grant (</w:t>
+      </w:r>
+      <w:hyperlink w:anchor="ref-brueHistoriaPensamientoEconomico2009">
+        <w:r>
+          <w:rPr>
+            <w:rStyle w:val="Hyperlink"/>
+          </w:rPr>
+          <w:t xml:space="preserve">2009</w:t>
+        </w:r>
+      </w:hyperlink>
+      <w:r>
+        <w:t xml:space="preserve">)</w:t>
       </w:r>
       <w:r>
         <w:t xml:space="preserve"> </w:t>
@@ -1064,7 +1193,30 @@
         <w:pStyle w:val="BodyText"/>
       </w:pPr>
       <w:r>
-        <w:t xml:space="preserve">Para Landreth, (2004) el propósito de la actividad económica, de acuerdo con la mayoría de los mercantilistas, era la producción….</w:t>
+        <w:t xml:space="preserve">Para</w:t>
+      </w:r>
+      <w:r>
+        <w:t xml:space="preserve"> </w:t>
+      </w:r>
+      <w:r>
+        <w:t xml:space="preserve">Landreth y Colander (</w:t>
+      </w:r>
+      <w:hyperlink w:anchor="ref-landrethHistoryEconomicThought2002">
+        <w:r>
+          <w:rPr>
+            <w:rStyle w:val="Hyperlink"/>
+          </w:rPr>
+          <w:t xml:space="preserve">2002</w:t>
+        </w:r>
+      </w:hyperlink>
+      <w:r>
+        <w:t xml:space="preserve">)</w:t>
+      </w:r>
+      <w:r>
+        <w:t xml:space="preserve"> </w:t>
+      </w:r>
+      <w:r>
+        <w:t xml:space="preserve">el propósito de la actividad económica, de acuerdo con la mayoría de los mercantilistas, era la producción….</w:t>
       </w:r>
     </w:p>
     <w:p>
@@ -1096,7 +1248,30 @@
         <w:pStyle w:val="BodyText"/>
       </w:pPr>
       <w:r>
-        <w:t xml:space="preserve">Según Landreth y Colander (2004) …un país debe impulsar las exportaciones y desalentar las importaciones mediante los aranceles, las cuotas, los subsidios, los impuestos y medidas similares, a fin de lograr una balanza favorable de comercio. Debe estimularse la producción mediante la intervención gubernamental en la economía doméstica y a través de la regulación del comercio exterior (p.37).</w:t>
+        <w:t xml:space="preserve">Según</w:t>
+      </w:r>
+      <w:r>
+        <w:t xml:space="preserve"> </w:t>
+      </w:r>
+      <w:r>
+        <w:t xml:space="preserve">Landreth y Colander (</w:t>
+      </w:r>
+      <w:hyperlink w:anchor="ref-landrethHistoryEconomicThought2002">
+        <w:r>
+          <w:rPr>
+            <w:rStyle w:val="Hyperlink"/>
+          </w:rPr>
+          <w:t xml:space="preserve">2002</w:t>
+        </w:r>
+      </w:hyperlink>
+      <w:r>
+        <w:t xml:space="preserve">)</w:t>
+      </w:r>
+      <w:r>
+        <w:t xml:space="preserve"> </w:t>
+      </w:r>
+      <w:r>
+        <w:t xml:space="preserve">un país debe impulsar las exportaciones y desalentar las importaciones mediante los aranceles, las cuotas, los subsidios, los impuestos y medidas similares, a fin de lograr una balanza favorable de comercio. Debe estimularse la producción mediante la intervención gubernamental en la economía doméstica y a través de la regulación del comercio exterior (p.37).</w:t>
       </w:r>
     </w:p>
     <w:p>
@@ -1122,7 +1297,30 @@
         <w:pStyle w:val="FirstParagraph"/>
       </w:pPr>
       <w:r>
-        <w:t xml:space="preserve">Para Stanley y Randy (2009), los argumentos a favor de la acumulación de lingotes de oro y plata, aun cuando exagerados, tenían cierto sentido en un periodo de transición entre la economía autosuficiente de la Edad Media y la economía de dinero y crédito de los tiempos modernos (p.18).</w:t>
+        <w:t xml:space="preserve">Para</w:t>
+      </w:r>
+      <w:r>
+        <w:t xml:space="preserve"> </w:t>
+      </w:r>
+      <w:r>
+        <w:t xml:space="preserve">Brue y Grant (</w:t>
+      </w:r>
+      <w:hyperlink w:anchor="ref-brueHistoriaPensamientoEconomico2009">
+        <w:r>
+          <w:rPr>
+            <w:rStyle w:val="Hyperlink"/>
+          </w:rPr>
+          <w:t xml:space="preserve">2009</w:t>
+        </w:r>
+      </w:hyperlink>
+      <w:r>
+        <w:t xml:space="preserve">)</w:t>
+      </w:r>
+      <w:r>
+        <w:t xml:space="preserve"> </w:t>
+      </w:r>
+      <w:r>
+        <w:t xml:space="preserve">los argumentos a favor de la acumulación de lingotes de oro y plata, aun cuando exagerados, tenían cierto sentido en un periodo de transición entre la economía autosuficiente de la Edad Media y la economía de dinero y crédito de los tiempos modernos (p.18).</w:t>
       </w:r>
     </w:p>
     <w:p>
@@ -1181,7 +1379,24 @@
         <w:pStyle w:val="FirstParagraph"/>
       </w:pPr>
       <w:r>
-        <w:t xml:space="preserve">Eric R. (2010) afirma que:</w:t>
+        <w:t xml:space="preserve">Roll (</w:t>
+      </w:r>
+      <w:hyperlink w:anchor="ref-rollHistoriaDoctrinasEconomicas2014">
+        <w:r>
+          <w:rPr>
+            <w:rStyle w:val="Hyperlink"/>
+          </w:rPr>
+          <w:t xml:space="preserve">2014</w:t>
+        </w:r>
+      </w:hyperlink>
+      <w:r>
+        <w:t xml:space="preserve">)</w:t>
+      </w:r>
+      <w:r>
+        <w:t xml:space="preserve"> </w:t>
+      </w:r>
+      <w:r>
+        <w:t xml:space="preserve">afirma que:</w:t>
       </w:r>
     </w:p>
     <w:p>
@@ -1205,7 +1420,24 @@
         <w:pStyle w:val="BodyText"/>
       </w:pPr>
       <w:r>
-        <w:t xml:space="preserve">Grant y Stanley (2009) afirma que:</w:t>
+        <w:t xml:space="preserve">Brue y Grant (</w:t>
+      </w:r>
+      <w:hyperlink w:anchor="ref-brueHistoriaPensamientoEconomico2009">
+        <w:r>
+          <w:rPr>
+            <w:rStyle w:val="Hyperlink"/>
+          </w:rPr>
+          <w:t xml:space="preserve">2009</w:t>
+        </w:r>
+      </w:hyperlink>
+      <w:r>
+        <w:t xml:space="preserve">)</w:t>
+      </w:r>
+      <w:r>
+        <w:t xml:space="preserve"> </w:t>
+      </w:r>
+      <w:r>
+        <w:t xml:space="preserve">afirma que:</w:t>
       </w:r>
     </w:p>
     <w:p>
@@ -1301,97 +1533,7 @@
       </w:r>
     </w:p>
     <w:bookmarkEnd w:id="39"/>
-    <w:bookmarkStart w:id="40" w:name="bibliografía"/>
-    <w:p>
-      <w:pPr>
-        <w:pStyle w:val="Heading1"/>
-      </w:pPr>
-      <w:r>
-        <w:t xml:space="preserve">Bibliografía</w:t>
-      </w:r>
-    </w:p>
-    <w:p>
-      <w:pPr>
-        <w:pStyle w:val="FirstParagraph"/>
-      </w:pPr>
-      <w:r>
-        <w:t xml:space="preserve">ASOCIACION FONDO DE INVESTIGACION y EDITORES (2009). Lima - Perù</w:t>
-      </w:r>
-    </w:p>
-    <w:p>
-      <w:pPr>
-        <w:pStyle w:val="BodyText"/>
-      </w:pPr>
-      <w:r>
-        <w:t xml:space="preserve">​ Introduccion a la economia, enfoque social.</w:t>
-      </w:r>
-    </w:p>
-    <w:p>
-      <w:pPr>
-        <w:pStyle w:val="BodyText"/>
-      </w:pPr>
-      <w:r>
-        <w:t xml:space="preserve">BRUE, S. y RANDY G. (2009)</w:t>
-      </w:r>
-      <w:r>
-        <w:t xml:space="preserve"> </w:t>
-      </w:r>
-      <w:r>
-        <w:rPr>
-          <w:i/>
-          <w:iCs/>
-        </w:rPr>
-        <w:t xml:space="preserve">Historia del pensamiento económico,</w:t>
-      </w:r>
-      <w:r>
-        <w:t xml:space="preserve"> </w:t>
-      </w:r>
-      <w:r>
-        <w:t xml:space="preserve">México: Cengage Learning Editores, S.A.</w:t>
-      </w:r>
-    </w:p>
-    <w:p>
-      <w:pPr>
-        <w:pStyle w:val="BodyText"/>
-      </w:pPr>
-      <w:r>
-        <w:t xml:space="preserve">ERIC, R. (2010). Historia de las doctrinas económicas. México D.F.: Fondo de cultura económica.</w:t>
-      </w:r>
-    </w:p>
-    <w:p>
-      <w:pPr>
-        <w:pStyle w:val="BodyText"/>
-      </w:pPr>
-      <w:r>
-        <w:t xml:space="preserve">GRANT, B. S. (2009). Historia del pensamiento económico. México D.F.: Cengage Learning Editores, S.A.</w:t>
-      </w:r>
-    </w:p>
-    <w:p>
-      <w:pPr>
-        <w:pStyle w:val="BodyText"/>
-      </w:pPr>
-      <w:r>
-        <w:t xml:space="preserve">LANDRETH, H. y. (2004). Historia del pensamiento económico. México D.F.: Compañía editorial continental.</w:t>
-      </w:r>
-    </w:p>
-    <w:p>
-      <w:pPr>
-        <w:pStyle w:val="BodyText"/>
-      </w:pPr>
-      <w:r>
-        <w:t xml:space="preserve">MÁRQUEZ, Y. y. (2008). Pensamiento económico con énfasis en pensamiento económico público. Núcleo.</w:t>
-      </w:r>
-    </w:p>
-    <w:p>
-      <w:pPr>
-        <w:pStyle w:val="BodyText"/>
-      </w:pPr>
-      <w:r>
-        <w:t xml:space="preserve">PORTO, J. P. (2017). Definición del mercantilismo. Definición.de, 1-2.</w:t>
-      </w:r>
-    </w:p>
-    <w:bookmarkEnd w:id="40"/>
-    <w:bookmarkStart w:id="69" w:name="publicaciones-similares"/>
+    <w:bookmarkStart w:id="68" w:name="publicaciones-similares"/>
     <w:p>
       <w:pPr>
         <w:pStyle w:val="Heading1"/>
@@ -1416,7 +1558,7 @@
           <w:numId w:val="1005"/>
         </w:numPr>
       </w:pPr>
-      <w:hyperlink r:id="rId41">
+      <w:hyperlink r:id="rId40">
         <w:r>
           <w:rPr>
             <w:rStyle w:val="Hyperlink"/>
@@ -1433,7 +1575,7 @@
       <w:r>
         <w:t xml:space="preserve"> </w:t>
       </w:r>
-      <w:hyperlink r:id="rId42">
+      <w:hyperlink r:id="rId41">
         <w:r>
           <w:rPr>
             <w:rStyle w:val="Hyperlink"/>
@@ -1450,7 +1592,7 @@
           <w:numId w:val="1005"/>
         </w:numPr>
       </w:pPr>
-      <w:hyperlink r:id="rId43">
+      <w:hyperlink r:id="rId42">
         <w:r>
           <w:rPr>
             <w:rStyle w:val="Hyperlink"/>
@@ -1467,7 +1609,7 @@
       <w:r>
         <w:t xml:space="preserve"> </w:t>
       </w:r>
-      <w:hyperlink r:id="rId44">
+      <w:hyperlink r:id="rId43">
         <w:r>
           <w:rPr>
             <w:rStyle w:val="Hyperlink"/>
@@ -1484,7 +1626,7 @@
           <w:numId w:val="1005"/>
         </w:numPr>
       </w:pPr>
-      <w:hyperlink r:id="rId45">
+      <w:hyperlink r:id="rId44">
         <w:r>
           <w:rPr>
             <w:rStyle w:val="Hyperlink"/>
@@ -1501,7 +1643,7 @@
       <w:r>
         <w:t xml:space="preserve"> </w:t>
       </w:r>
-      <w:hyperlink r:id="rId46">
+      <w:hyperlink r:id="rId45">
         <w:r>
           <w:rPr>
             <w:rStyle w:val="Hyperlink"/>
@@ -1518,7 +1660,7 @@
           <w:numId w:val="1005"/>
         </w:numPr>
       </w:pPr>
-      <w:hyperlink r:id="rId47">
+      <w:hyperlink r:id="rId46">
         <w:r>
           <w:rPr>
             <w:rStyle w:val="Hyperlink"/>
@@ -1535,7 +1677,7 @@
       <w:r>
         <w:t xml:space="preserve"> </w:t>
       </w:r>
-      <w:hyperlink r:id="rId48">
+      <w:hyperlink r:id="rId47">
         <w:r>
           <w:rPr>
             <w:rStyle w:val="Hyperlink"/>
@@ -1552,7 +1694,7 @@
           <w:numId w:val="1005"/>
         </w:numPr>
       </w:pPr>
-      <w:hyperlink r:id="rId49">
+      <w:hyperlink r:id="rId48">
         <w:r>
           <w:rPr>
             <w:rStyle w:val="Hyperlink"/>
@@ -1569,7 +1711,7 @@
       <w:r>
         <w:t xml:space="preserve"> </w:t>
       </w:r>
-      <w:hyperlink r:id="rId50">
+      <w:hyperlink r:id="rId49">
         <w:r>
           <w:rPr>
             <w:rStyle w:val="Hyperlink"/>
@@ -1586,7 +1728,7 @@
           <w:numId w:val="1005"/>
         </w:numPr>
       </w:pPr>
-      <w:hyperlink r:id="rId51">
+      <w:hyperlink r:id="rId50">
         <w:r>
           <w:rPr>
             <w:rStyle w:val="Hyperlink"/>
@@ -1603,7 +1745,7 @@
       <w:r>
         <w:t xml:space="preserve"> </w:t>
       </w:r>
-      <w:hyperlink r:id="rId52">
+      <w:hyperlink r:id="rId51">
         <w:r>
           <w:rPr>
             <w:rStyle w:val="Hyperlink"/>
@@ -1620,7 +1762,7 @@
           <w:numId w:val="1005"/>
         </w:numPr>
       </w:pPr>
-      <w:hyperlink r:id="rId53">
+      <w:hyperlink r:id="rId52">
         <w:r>
           <w:rPr>
             <w:rStyle w:val="Hyperlink"/>
@@ -1637,7 +1779,7 @@
       <w:r>
         <w:t xml:space="preserve"> </w:t>
       </w:r>
-      <w:hyperlink r:id="rId54">
+      <w:hyperlink r:id="rId53">
         <w:r>
           <w:rPr>
             <w:rStyle w:val="Hyperlink"/>
@@ -1654,7 +1796,7 @@
           <w:numId w:val="1005"/>
         </w:numPr>
       </w:pPr>
-      <w:hyperlink r:id="rId55">
+      <w:hyperlink r:id="rId54">
         <w:r>
           <w:rPr>
             <w:rStyle w:val="Hyperlink"/>
@@ -1671,7 +1813,7 @@
       <w:r>
         <w:t xml:space="preserve"> </w:t>
       </w:r>
-      <w:hyperlink r:id="rId56">
+      <w:hyperlink r:id="rId55">
         <w:r>
           <w:rPr>
             <w:rStyle w:val="Hyperlink"/>
@@ -1688,7 +1830,7 @@
           <w:numId w:val="1005"/>
         </w:numPr>
       </w:pPr>
-      <w:hyperlink r:id="rId57">
+      <w:hyperlink r:id="rId56">
         <w:r>
           <w:rPr>
             <w:rStyle w:val="Hyperlink"/>
@@ -1705,7 +1847,7 @@
       <w:r>
         <w:t xml:space="preserve"> </w:t>
       </w:r>
-      <w:hyperlink r:id="rId58">
+      <w:hyperlink r:id="rId57">
         <w:r>
           <w:rPr>
             <w:rStyle w:val="Hyperlink"/>
@@ -1722,7 +1864,7 @@
           <w:numId w:val="1005"/>
         </w:numPr>
       </w:pPr>
-      <w:hyperlink r:id="rId59">
+      <w:hyperlink r:id="rId58">
         <w:r>
           <w:rPr>
             <w:rStyle w:val="Hyperlink"/>
@@ -1739,7 +1881,7 @@
       <w:r>
         <w:t xml:space="preserve"> </w:t>
       </w:r>
-      <w:hyperlink r:id="rId60">
+      <w:hyperlink r:id="rId59">
         <w:r>
           <w:rPr>
             <w:rStyle w:val="Hyperlink"/>
@@ -1756,7 +1898,7 @@
           <w:numId w:val="1005"/>
         </w:numPr>
       </w:pPr>
-      <w:hyperlink r:id="rId61">
+      <w:hyperlink r:id="rId60">
         <w:r>
           <w:rPr>
             <w:rStyle w:val="Hyperlink"/>
@@ -1773,7 +1915,7 @@
       <w:r>
         <w:t xml:space="preserve"> </w:t>
       </w:r>
-      <w:hyperlink r:id="rId62">
+      <w:hyperlink r:id="rId61">
         <w:r>
           <w:rPr>
             <w:rStyle w:val="Hyperlink"/>
@@ -1790,7 +1932,7 @@
           <w:numId w:val="1005"/>
         </w:numPr>
       </w:pPr>
-      <w:hyperlink r:id="rId63">
+      <w:hyperlink r:id="rId62">
         <w:r>
           <w:rPr>
             <w:rStyle w:val="Hyperlink"/>
@@ -1807,7 +1949,7 @@
       <w:r>
         <w:t xml:space="preserve"> </w:t>
       </w:r>
-      <w:hyperlink r:id="rId64">
+      <w:hyperlink r:id="rId63">
         <w:r>
           <w:rPr>
             <w:rStyle w:val="Hyperlink"/>
@@ -1824,7 +1966,7 @@
           <w:numId w:val="1005"/>
         </w:numPr>
       </w:pPr>
-      <w:hyperlink r:id="rId65">
+      <w:hyperlink r:id="rId64">
         <w:r>
           <w:rPr>
             <w:rStyle w:val="Hyperlink"/>
@@ -1841,7 +1983,7 @@
       <w:r>
         <w:t xml:space="preserve"> </w:t>
       </w:r>
-      <w:hyperlink r:id="rId66">
+      <w:hyperlink r:id="rId65">
         <w:r>
           <w:rPr>
             <w:rStyle w:val="Hyperlink"/>
@@ -1858,7 +2000,7 @@
           <w:numId w:val="1005"/>
         </w:numPr>
       </w:pPr>
-      <w:hyperlink r:id="rId67">
+      <w:hyperlink r:id="rId66">
         <w:r>
           <w:rPr>
             <w:rStyle w:val="Hyperlink"/>
@@ -1875,7 +2017,7 @@
       <w:r>
         <w:t xml:space="preserve"> </w:t>
       </w:r>
-      <w:hyperlink r:id="rId68">
+      <w:hyperlink r:id="rId67">
         <w:r>
           <w:rPr>
             <w:rStyle w:val="Hyperlink"/>
@@ -1892,7 +2034,155 @@
         <w:t xml:space="preserve">Esperamos que encuentres estas publicaciones igualmente interesantes y útiles. ¡Disfruta de la lectura!</w:t>
       </w:r>
     </w:p>
-    <w:bookmarkEnd w:id="69"/>
+    <w:bookmarkEnd w:id="68"/>
+    <w:bookmarkStart w:id="75" w:name="referencias"/>
+    <w:p>
+      <w:pPr>
+        <w:pStyle w:val="Heading1"/>
+      </w:pPr>
+      <w:r>
+        <w:t xml:space="preserve">Referencias</w:t>
+      </w:r>
+    </w:p>
+    <w:bookmarkStart w:id="74" w:name="refs"/>
+    <w:bookmarkStart w:id="70" w:name="ref-brueHistoriaPensamientoEconomico2009"/>
+    <w:p>
+      <w:pPr>
+        <w:pStyle w:val="Bibliography"/>
+      </w:pPr>
+      <w:r>
+        <w:t xml:space="preserve">Brue, S. L., &amp; Grant, R. R. (2009).</w:t>
+      </w:r>
+      <w:r>
+        <w:t xml:space="preserve"> </w:t>
+      </w:r>
+      <w:r>
+        <w:rPr>
+          <w:i/>
+          <w:iCs/>
+        </w:rPr>
+        <w:t xml:space="preserve">Historia</w:t>
+      </w:r>
+      <w:r>
+        <w:rPr>
+          <w:i/>
+          <w:iCs/>
+        </w:rPr>
+        <w:t xml:space="preserve"> </w:t>
+      </w:r>
+      <w:r>
+        <w:rPr>
+          <w:i/>
+          <w:iCs/>
+        </w:rPr>
+        <w:t xml:space="preserve">Del Pensamiento Económico</w:t>
+      </w:r>
+      <w:r>
+        <w:t xml:space="preserve">. Cengage Learning.</w:t>
+      </w:r>
+      <w:r>
+        <w:t xml:space="preserve"> </w:t>
+      </w:r>
+      <w:hyperlink r:id="rId69">
+        <w:r>
+          <w:rPr>
+            <w:rStyle w:val="Hyperlink"/>
+          </w:rPr>
+          <w:t xml:space="preserve">http://latinoamerica.cengage.com</w:t>
+        </w:r>
+      </w:hyperlink>
+    </w:p>
+    <w:bookmarkEnd w:id="70"/>
+    <w:bookmarkStart w:id="71" w:name="ref-landrethHistoryEconomicThought2002"/>
+    <w:p>
+      <w:pPr>
+        <w:pStyle w:val="Bibliography"/>
+      </w:pPr>
+      <w:r>
+        <w:t xml:space="preserve">Landreth, H., &amp; Colander, D. C. (2002).</w:t>
+      </w:r>
+      <w:r>
+        <w:t xml:space="preserve"> </w:t>
+      </w:r>
+      <w:r>
+        <w:rPr>
+          <w:i/>
+          <w:iCs/>
+        </w:rPr>
+        <w:t xml:space="preserve">History of Economic Thought</w:t>
+      </w:r>
+      <w:r>
+        <w:t xml:space="preserve"> </w:t>
+      </w:r>
+      <w:r>
+        <w:t xml:space="preserve">(4th ed). Houghton Mifflin.</w:t>
+      </w:r>
+    </w:p>
+    <w:bookmarkEnd w:id="71"/>
+    <w:bookmarkStart w:id="72" w:name="ref-marquezPensamientoEconomicoCon2008"/>
+    <w:p>
+      <w:pPr>
+        <w:pStyle w:val="Bibliography"/>
+      </w:pPr>
+      <w:r>
+        <w:t xml:space="preserve">Márquez, Y., &amp; Silva, J. (2008).</w:t>
+      </w:r>
+      <w:r>
+        <w:t xml:space="preserve"> </w:t>
+      </w:r>
+      <w:r>
+        <w:rPr>
+          <w:i/>
+          <w:iCs/>
+        </w:rPr>
+        <w:t xml:space="preserve">‪Pensamiento económico con énfasis en pensamiento económico público‬</w:t>
+      </w:r>
+      <w:r>
+        <w:t xml:space="preserve">.</w:t>
+      </w:r>
+    </w:p>
+    <w:bookmarkEnd w:id="72"/>
+    <w:bookmarkStart w:id="73" w:name="ref-rollHistoriaDoctrinasEconomicas2014"/>
+    <w:p>
+      <w:pPr>
+        <w:pStyle w:val="Bibliography"/>
+      </w:pPr>
+      <w:r>
+        <w:t xml:space="preserve">Roll, E. (2014).</w:t>
+      </w:r>
+      <w:r>
+        <w:t xml:space="preserve"> </w:t>
+      </w:r>
+      <w:r>
+        <w:rPr>
+          <w:i/>
+          <w:iCs/>
+        </w:rPr>
+        <w:t xml:space="preserve">Historia De Las Doctrinas Económicas</w:t>
+      </w:r>
+      <w:r>
+        <w:t xml:space="preserve">. Fondo de Cultura Económica.</w:t>
+      </w:r>
+    </w:p>
+    <w:bookmarkEnd w:id="73"/>
+    <w:bookmarkEnd w:id="74"/>
+    <w:p>
+      <w:pPr>
+        <w:pStyle w:val="BodyText"/>
+      </w:pPr>
+      <w:r>
+        <w:t xml:space="preserve">ASOCIACION FONDO DE INVESTIGACION y EDITORES (2009). Lima - Perù ​Introduccion a la economia, enfoque social.</w:t>
+      </w:r>
+    </w:p>
+    <w:p>
+      <w:pPr>
+        <w:pStyle w:val="BodyText"/>
+      </w:pPr>
+      <w:r>
+        <w:t xml:space="preserve">PORTO, J. P. (2017). Definición del mercantilismo. Definición.de, 1-2.</w:t>
+      </w:r>
+    </w:p>
+    <w:bookmarkEnd w:id="75"/>
     <w:sectPr>
       <w:headerReference r:id="rId9" w:type="even"/>
       <w:headerReference r:id="rId11" w:type="default"/>

</xml_diff>